<commit_message>
respuestas a preguntas demanda
</commit_message>
<xml_diff>
--- a/apuntes.docx
+++ b/apuntes.docx
@@ -4,7 +4,6 @@
   <w:body>
     <w:p>
       <w:pPr>
-        <w:jc w:val="both"/>
         <w:rPr>
           <w:b/>
           <w:bCs/>
@@ -24,7 +23,6 @@
           <w:ilvl w:val="0"/>
           <w:numId w:val="1"/>
         </w:numPr>
-        <w:jc w:val="both"/>
       </w:pPr>
       <w:r>
         <w:rPr>
@@ -49,7 +47,6 @@
           <w:ilvl w:val="0"/>
           <w:numId w:val="1"/>
         </w:numPr>
-        <w:jc w:val="both"/>
       </w:pPr>
       <w:r>
         <w:rPr>
@@ -68,7 +65,6 @@
           <w:ilvl w:val="0"/>
           <w:numId w:val="1"/>
         </w:numPr>
-        <w:jc w:val="both"/>
       </w:pPr>
       <w:r>
         <w:rPr>
@@ -84,7 +80,6 @@
           <w:ilvl w:val="0"/>
           <w:numId w:val="1"/>
         </w:numPr>
-        <w:jc w:val="both"/>
       </w:pPr>
       <w:r>
         <w:rPr>
@@ -100,7 +95,6 @@
           <w:ilvl w:val="0"/>
           <w:numId w:val="1"/>
         </w:numPr>
-        <w:jc w:val="both"/>
       </w:pPr>
       <w:r>
         <w:rPr>
@@ -116,7 +110,6 @@
           <w:ilvl w:val="0"/>
           <w:numId w:val="1"/>
         </w:numPr>
-        <w:jc w:val="both"/>
       </w:pPr>
       <w:r>
         <w:rPr>
@@ -132,7 +125,6 @@
           <w:ilvl w:val="0"/>
           <w:numId w:val="1"/>
         </w:numPr>
-        <w:jc w:val="both"/>
       </w:pPr>
       <w:r>
         <w:rPr>
@@ -146,18 +138,14 @@
       </w:r>
     </w:p>
     <w:p>
-      <w:pPr>
-        <w:jc w:val="both"/>
-      </w:pPr>
       <w:r>
         <w:pict w14:anchorId="34CF6BAF">
-          <v:rect id="_x0000_i1049" style="width:0;height:1.5pt" o:hralign="center" o:hrstd="t" o:hr="t" fillcolor="#a0a0a0" stroked="f"/>
+          <v:rect id="_x0000_i1105" style="width:0;height:1.5pt" o:hralign="center" o:hrstd="t" o:hr="t" fillcolor="#a0a0a0" stroked="f"/>
         </w:pict>
       </w:r>
     </w:p>
     <w:p>
       <w:pPr>
-        <w:jc w:val="both"/>
         <w:rPr>
           <w:b/>
           <w:bCs/>
@@ -177,7 +165,6 @@
           <w:ilvl w:val="0"/>
           <w:numId w:val="2"/>
         </w:numPr>
-        <w:jc w:val="both"/>
       </w:pPr>
       <w:r>
         <w:rPr>
@@ -193,7 +180,6 @@
           <w:ilvl w:val="0"/>
           <w:numId w:val="2"/>
         </w:numPr>
-        <w:jc w:val="both"/>
       </w:pPr>
       <w:r>
         <w:rPr>
@@ -225,7 +211,6 @@
           <w:ilvl w:val="0"/>
           <w:numId w:val="2"/>
         </w:numPr>
-        <w:jc w:val="both"/>
       </w:pPr>
       <w:r>
         <w:rPr>
@@ -241,7 +226,6 @@
           <w:ilvl w:val="0"/>
           <w:numId w:val="2"/>
         </w:numPr>
-        <w:jc w:val="both"/>
       </w:pPr>
       <w:r>
         <w:rPr>
@@ -257,7 +241,6 @@
           <w:ilvl w:val="0"/>
           <w:numId w:val="2"/>
         </w:numPr>
-        <w:jc w:val="both"/>
       </w:pPr>
       <w:r>
         <w:rPr>
@@ -289,7 +272,6 @@
           <w:ilvl w:val="0"/>
           <w:numId w:val="2"/>
         </w:numPr>
-        <w:jc w:val="both"/>
       </w:pPr>
       <w:r>
         <w:rPr>
@@ -300,18 +282,14 @@
       </w:r>
     </w:p>
     <w:p>
-      <w:pPr>
-        <w:jc w:val="both"/>
-      </w:pPr>
       <w:r>
         <w:pict w14:anchorId="1462FB42">
-          <v:rect id="_x0000_i1050" style="width:0;height:1.5pt" o:hralign="center" o:hrstd="t" o:hr="t" fillcolor="#a0a0a0" stroked="f"/>
+          <v:rect id="_x0000_i1106" style="width:0;height:1.5pt" o:hralign="center" o:hrstd="t" o:hr="t" fillcolor="#a0a0a0" stroked="f"/>
         </w:pict>
       </w:r>
     </w:p>
     <w:p>
       <w:pPr>
-        <w:jc w:val="both"/>
         <w:rPr>
           <w:b/>
           <w:bCs/>
@@ -331,7 +309,6 @@
           <w:ilvl w:val="0"/>
           <w:numId w:val="3"/>
         </w:numPr>
-        <w:jc w:val="both"/>
       </w:pPr>
       <w:r>
         <w:rPr>
@@ -347,7 +324,6 @@
           <w:ilvl w:val="0"/>
           <w:numId w:val="3"/>
         </w:numPr>
-        <w:jc w:val="both"/>
       </w:pPr>
       <w:r>
         <w:rPr>
@@ -363,7 +339,6 @@
           <w:ilvl w:val="0"/>
           <w:numId w:val="3"/>
         </w:numPr>
-        <w:jc w:val="both"/>
       </w:pPr>
       <w:r>
         <w:rPr>
@@ -379,7 +354,6 @@
           <w:ilvl w:val="0"/>
           <w:numId w:val="3"/>
         </w:numPr>
-        <w:jc w:val="both"/>
       </w:pPr>
       <w:r>
         <w:rPr>
@@ -395,7 +369,6 @@
           <w:ilvl w:val="0"/>
           <w:numId w:val="3"/>
         </w:numPr>
-        <w:jc w:val="both"/>
       </w:pPr>
       <w:r>
         <w:rPr>
@@ -406,18 +379,14 @@
       </w:r>
     </w:p>
     <w:p>
-      <w:pPr>
-        <w:jc w:val="both"/>
-      </w:pPr>
       <w:r>
         <w:pict w14:anchorId="344DCEEC">
-          <v:rect id="_x0000_i1051" style="width:0;height:1.5pt" o:hralign="center" o:hrstd="t" o:hr="t" fillcolor="#a0a0a0" stroked="f"/>
+          <v:rect id="_x0000_i1107" style="width:0;height:1.5pt" o:hralign="center" o:hrstd="t" o:hr="t" fillcolor="#a0a0a0" stroked="f"/>
         </w:pict>
       </w:r>
     </w:p>
     <w:p>
       <w:pPr>
-        <w:jc w:val="both"/>
         <w:rPr>
           <w:b/>
           <w:bCs/>
@@ -437,7 +406,6 @@
           <w:ilvl w:val="0"/>
           <w:numId w:val="4"/>
         </w:numPr>
-        <w:jc w:val="both"/>
       </w:pPr>
       <w:r>
         <w:rPr>
@@ -454,7 +422,6 @@
           <w:ilvl w:val="0"/>
           <w:numId w:val="4"/>
         </w:numPr>
-        <w:jc w:val="both"/>
       </w:pPr>
       <w:r>
         <w:rPr>
@@ -470,7 +437,6 @@
           <w:ilvl w:val="0"/>
           <w:numId w:val="4"/>
         </w:numPr>
-        <w:jc w:val="both"/>
       </w:pPr>
       <w:r>
         <w:rPr>
@@ -486,7 +452,6 @@
           <w:ilvl w:val="0"/>
           <w:numId w:val="4"/>
         </w:numPr>
-        <w:jc w:val="both"/>
       </w:pPr>
       <w:r>
         <w:rPr>
@@ -497,18 +462,14 @@
       </w:r>
     </w:p>
     <w:p>
-      <w:pPr>
-        <w:jc w:val="both"/>
-      </w:pPr>
       <w:r>
         <w:pict w14:anchorId="2807F333">
-          <v:rect id="_x0000_i1052" style="width:0;height:1.5pt" o:hralign="center" o:hrstd="t" o:hr="t" fillcolor="#a0a0a0" stroked="f"/>
+          <v:rect id="_x0000_i1108" style="width:0;height:1.5pt" o:hralign="center" o:hrstd="t" o:hr="t" fillcolor="#a0a0a0" stroked="f"/>
         </w:pict>
       </w:r>
     </w:p>
     <w:p>
       <w:pPr>
-        <w:jc w:val="both"/>
         <w:rPr>
           <w:b/>
           <w:bCs/>
@@ -523,9 +484,6 @@
       </w:r>
     </w:p>
     <w:p>
-      <w:pPr>
-        <w:jc w:val="both"/>
-      </w:pPr>
       <w:r>
         <w:t>Con estas preguntas en mente, podrías comenzar seleccionando una o dos y generando gráficos como:</w:t>
       </w:r>
@@ -536,7 +494,6 @@
           <w:ilvl w:val="0"/>
           <w:numId w:val="5"/>
         </w:numPr>
-        <w:jc w:val="both"/>
       </w:pPr>
       <w:r>
         <w:t>Gráficos de líneas para tendencias anuales o diarias.</w:t>
@@ -548,7 +505,6 @@
           <w:ilvl w:val="0"/>
           <w:numId w:val="5"/>
         </w:numPr>
-        <w:jc w:val="both"/>
       </w:pPr>
       <w:r>
         <w:t>Gráficos de barras para comparaciones entre zonas o estaciones.</w:t>
@@ -560,7 +516,6 @@
           <w:ilvl w:val="0"/>
           <w:numId w:val="5"/>
         </w:numPr>
-        <w:jc w:val="both"/>
       </w:pPr>
       <w:r>
         <w:t>Mapas de calor para mostrar variaciones según hora del día y estación.</w:t>
@@ -572,17 +527,12 @@
           <w:ilvl w:val="0"/>
           <w:numId w:val="5"/>
         </w:numPr>
-        <w:jc w:val="both"/>
       </w:pPr>
       <w:r>
         <w:t>Gráficos de dispersión para investigar correlaciones entre precios y demanda.</w:t>
       </w:r>
     </w:p>
-    <w:p>
-      <w:pPr>
-        <w:jc w:val="both"/>
-      </w:pPr>
-    </w:p>
+    <w:p/>
     <w:sectPr>
       <w:pgSz w:w="11906" w:h="16838"/>
       <w:pgMar w:top="1417" w:right="1701" w:bottom="1417" w:left="1701" w:header="708" w:footer="708" w:gutter="0"/>

</xml_diff>